<commit_message>
Adding screen shot from github
</commit_message>
<xml_diff>
--- a/module-1/rozendaal-Assignment1_2.docx
+++ b/module-1/rozendaal-Assignment1_2.docx
@@ -4,6 +4,9 @@
   <w:body>
     <w:p>
       <w:r>
+        <w:rPr>
+          <w:noProof/>
+        </w:rPr>
         <w:drawing>
           <wp:inline distT="0" distB="0" distL="0" distR="0" wp14:anchorId="3EBE98FF" wp14:editId="5AFE90B3">
             <wp:extent cx="4810796" cy="2524477"/>
@@ -41,8 +44,47 @@
         </w:drawing>
       </w:r>
     </w:p>
+    <w:p>
+      <w:r>
+        <w:drawing>
+          <wp:inline distT="0" distB="0" distL="0" distR="0" wp14:anchorId="7A766197" wp14:editId="2096CDD4">
+            <wp:extent cx="5943600" cy="2980690"/>
+            <wp:effectExtent l="0" t="0" r="0" b="0"/>
+            <wp:docPr id="1543261714" name="Picture 1" descr="A screenshot of a computer&#10;&#10;AI-generated content may be incorrect."/>
+            <wp:cNvGraphicFramePr>
+              <a:graphicFrameLocks xmlns:a="http://schemas.openxmlformats.org/drawingml/2006/main" noChangeAspect="1"/>
+            </wp:cNvGraphicFramePr>
+            <a:graphic xmlns:a="http://schemas.openxmlformats.org/drawingml/2006/main">
+              <a:graphicData uri="http://schemas.openxmlformats.org/drawingml/2006/picture">
+                <pic:pic xmlns:pic="http://schemas.openxmlformats.org/drawingml/2006/picture">
+                  <pic:nvPicPr>
+                    <pic:cNvPr id="1543261714" name="Picture 1" descr="A screenshot of a computer&#10;&#10;AI-generated content may be incorrect."/>
+                    <pic:cNvPicPr/>
+                  </pic:nvPicPr>
+                  <pic:blipFill>
+                    <a:blip r:embed="rId7"/>
+                    <a:stretch>
+                      <a:fillRect/>
+                    </a:stretch>
+                  </pic:blipFill>
+                  <pic:spPr>
+                    <a:xfrm>
+                      <a:off x="0" y="0"/>
+                      <a:ext cx="5943600" cy="2980690"/>
+                    </a:xfrm>
+                    <a:prstGeom prst="rect">
+                      <a:avLst/>
+                    </a:prstGeom>
+                  </pic:spPr>
+                </pic:pic>
+              </a:graphicData>
+            </a:graphic>
+          </wp:inline>
+        </w:drawing>
+      </w:r>
+    </w:p>
     <w:sectPr>
-      <w:headerReference w:type="default" r:id="rId7"/>
+      <w:headerReference w:type="default" r:id="rId8"/>
       <w:pgSz w:w="12240" w:h="15840"/>
       <w:pgMar w:top="1440" w:right="1440" w:bottom="1440" w:left="1440" w:header="720" w:footer="720" w:gutter="0"/>
       <w:cols w:space="720"/>

</xml_diff>

<commit_message>
Doing the rest of the assignments for Module 1
</commit_message>
<xml_diff>
--- a/module-1/rozendaal-Assignment1_2.docx
+++ b/module-1/rozendaal-Assignment1_2.docx
@@ -46,6 +46,9 @@
     </w:p>
     <w:p>
       <w:r>
+        <w:rPr>
+          <w:noProof/>
+        </w:rPr>
         <w:drawing>
           <wp:inline distT="0" distB="0" distL="0" distR="0" wp14:anchorId="7A766197" wp14:editId="2096CDD4">
             <wp:extent cx="5943600" cy="2980690"/>
@@ -83,8 +86,24 @@
         </w:drawing>
       </w:r>
     </w:p>
+    <w:p/>
+    <w:p>
+      <w:hyperlink r:id="rId8" w:history="1">
+        <w:r>
+          <w:rPr>
+            <w:rStyle w:val="Hyperlink"/>
+          </w:rPr>
+          <w:t>Hydroplane72/csd-310: Bellevue repository for class csd-310 - Database Development and Use</w:t>
+        </w:r>
+      </w:hyperlink>
+    </w:p>
+    <w:p>
+      <w:r>
+        <w:t>https://github.com/Hydroplane72/csd-310</w:t>
+      </w:r>
+    </w:p>
     <w:sectPr>
-      <w:headerReference w:type="default" r:id="rId8"/>
+      <w:headerReference w:type="default" r:id="rId9"/>
       <w:pgSz w:w="12240" w:h="15840"/>
       <w:pgMar w:top="1440" w:right="1440" w:bottom="1440" w:left="1440" w:header="720" w:footer="720" w:gutter="0"/>
       <w:cols w:space="720"/>
@@ -773,7 +792,6 @@
   <w:style w:type="character" w:default="1" w:styleId="DefaultParagraphFont">
     <w:name w:val="Default Paragraph Font"/>
     <w:uiPriority w:val="1"/>
-    <w:semiHidden/>
     <w:unhideWhenUsed/>
   </w:style>
   <w:style w:type="table" w:default="1" w:styleId="TableNormal">
@@ -1130,6 +1148,29 @@
     <w:link w:val="Footer"/>
     <w:uiPriority w:val="99"/>
     <w:rsid w:val="00D448D7"/>
+  </w:style>
+  <w:style w:type="character" w:styleId="Hyperlink">
+    <w:name w:val="Hyperlink"/>
+    <w:basedOn w:val="DefaultParagraphFont"/>
+    <w:uiPriority w:val="99"/>
+    <w:unhideWhenUsed/>
+    <w:rsid w:val="006D1AC7"/>
+    <w:rPr>
+      <w:color w:val="467886" w:themeColor="hyperlink"/>
+      <w:u w:val="single"/>
+    </w:rPr>
+  </w:style>
+  <w:style w:type="character" w:styleId="UnresolvedMention">
+    <w:name w:val="Unresolved Mention"/>
+    <w:basedOn w:val="DefaultParagraphFont"/>
+    <w:uiPriority w:val="99"/>
+    <w:semiHidden/>
+    <w:unhideWhenUsed/>
+    <w:rsid w:val="006D1AC7"/>
+    <w:rPr>
+      <w:color w:val="605E5C"/>
+      <w:shd w:val="clear" w:color="auto" w:fill="E1DFDD"/>
+    </w:rPr>
   </w:style>
 </w:styles>
 </file>

</xml_diff>